<commit_message>
Update IST - VERSAO PARA REVISAO.docx
</commit_message>
<xml_diff>
--- a/Rascunhos/REVISAO/IST - VERSAO PARA REVISAO.docx
+++ b/Rascunhos/REVISAO/IST - VERSAO PARA REVISAO.docx
@@ -93,87 +93,7 @@
           <w:sz w:val="24"/>
           <w:szCs w:val="24"/>
         </w:rPr>
-        <w:t>(infecções sexualmente transmissíveis): são infecções transmissíveis por relações sexuais desprotegidas com pessoas infectadas. São c</w:t>
-      </w:r>
-      <w:r>
-        <w:rPr>
-          <w:rFonts w:ascii="Arial" w:hAnsi="Arial" w:cs="Arial"/>
-          <w:sz w:val="24"/>
-          <w:szCs w:val="24"/>
-        </w:rPr>
-        <w:t xml:space="preserve">ausadas por vírus, bactérias ou </w:t>
-      </w:r>
-      <w:r>
-        <w:rPr>
-          <w:rFonts w:ascii="Arial" w:hAnsi="Arial" w:cs="Arial"/>
-          <w:sz w:val="24"/>
-          <w:szCs w:val="24"/>
-        </w:rPr>
-        <w:t xml:space="preserve">outros </w:t>
-      </w:r>
-      <w:r>
-        <w:rPr>
-          <w:rFonts w:ascii="Arial" w:hAnsi="Arial" w:cs="Arial"/>
-          <w:sz w:val="24"/>
-          <w:szCs w:val="24"/>
-        </w:rPr>
-        <w:t>microrganismos</w:t>
-      </w:r>
-      <w:r>
-        <w:rPr>
-          <w:rFonts w:ascii="Arial" w:hAnsi="Arial" w:cs="Arial"/>
-          <w:sz w:val="24"/>
-          <w:szCs w:val="24"/>
-        </w:rPr>
-        <w:t xml:space="preserve">. </w:t>
-      </w:r>
-      <w:r>
-        <w:rPr>
-          <w:rFonts w:ascii="Arial" w:hAnsi="Arial" w:cs="Arial"/>
-          <w:sz w:val="24"/>
-          <w:szCs w:val="24"/>
-        </w:rPr>
-        <w:t>Além disso,</w:t>
-      </w:r>
-      <w:r>
-        <w:rPr>
-          <w:rFonts w:ascii="Arial" w:hAnsi="Arial" w:cs="Arial"/>
-          <w:sz w:val="24"/>
-          <w:szCs w:val="24"/>
-        </w:rPr>
-        <w:t xml:space="preserve"> podem ser transmissíveis durante a gestação, parto ou amamentação, tran</w:t>
-      </w:r>
-      <w:r>
-        <w:rPr>
-          <w:rFonts w:ascii="Arial" w:hAnsi="Arial" w:cs="Arial"/>
-          <w:sz w:val="24"/>
-          <w:szCs w:val="24"/>
-        </w:rPr>
-        <w:t>s</w:t>
-      </w:r>
-      <w:r>
-        <w:rPr>
-          <w:rFonts w:ascii="Arial" w:hAnsi="Arial" w:cs="Arial"/>
-          <w:sz w:val="24"/>
-          <w:szCs w:val="24"/>
-        </w:rPr>
-        <w:t>fusão de sangue e compartilhamento de seringas. Por</w:t>
-      </w:r>
-      <w:r>
-        <w:rPr>
-          <w:rFonts w:ascii="Arial" w:hAnsi="Arial" w:cs="Arial"/>
-          <w:sz w:val="24"/>
-          <w:szCs w:val="24"/>
-        </w:rPr>
-        <w:t xml:space="preserve"> isso é sempre bom reforçar que </w:t>
-      </w:r>
-      <w:r>
-        <w:rPr>
-          <w:rFonts w:ascii="Arial" w:hAnsi="Arial" w:cs="Arial"/>
-          <w:sz w:val="24"/>
-          <w:szCs w:val="24"/>
-        </w:rPr>
-        <w:t>é necessário manter relações sexuais protegidas, utilizando camisinha masculina ou feminina.</w:t>
+        <w:t>(infecções sexualmente transmissíveis): são infecções transmissíveis por relações sexuais desprotegidas com pessoas infectadas. São causadas por vírus, bactérias ou outros microrganismos. Além disso, podem ser transmissíveis durante a gestação, parto ou amamentação, transfusão de sangue e compartilhamento de seringas. Por isso é sempre bom reforçar que é necessário manter relações sexuais protegidas, utilizando camisinha masculina ou feminina.</w:t>
       </w:r>
     </w:p>
     <w:p>
@@ -404,23 +324,7 @@
           <w:sz w:val="24"/>
           <w:szCs w:val="24"/>
         </w:rPr>
-        <w:t xml:space="preserve">. </w:t>
-      </w:r>
-      <w:r>
-        <w:rPr>
-          <w:rFonts w:ascii="Arial" w:hAnsi="Arial" w:cs="Arial"/>
-          <w:sz w:val="24"/>
-          <w:szCs w:val="24"/>
-        </w:rPr>
-        <w:t>Manifesta-se</w:t>
-      </w:r>
-      <w:r>
-        <w:rPr>
-          <w:rFonts w:ascii="Arial" w:hAnsi="Arial" w:cs="Arial"/>
-          <w:sz w:val="24"/>
-          <w:szCs w:val="24"/>
-        </w:rPr>
-        <w:t xml:space="preserve"> em três fases, sendo que as duas primeiras tem os maiores sintomas e são as mais contagiosas.</w:t>
+        <w:t>. Manifesta-se em três fases, sendo que as duas primeiras tem os maiores sintomas e são as mais contagiosas.</w:t>
       </w:r>
     </w:p>
     <w:p>
@@ -770,18 +674,18 @@
           <w:lang w:eastAsia="pt-BR"/>
         </w:rPr>
         <w:drawing>
-          <wp:anchor distT="0" distB="0" distL="114300" distR="114300" simplePos="0" relativeHeight="251663360" behindDoc="0" locked="0" layoutInCell="1" allowOverlap="1" wp14:anchorId="3388EDDA" wp14:editId="27198310">
+          <wp:anchor distT="0" distB="0" distL="114300" distR="114300" simplePos="0" relativeHeight="251663360" behindDoc="0" locked="0" layoutInCell="1" allowOverlap="1" wp14:anchorId="6D206FB8" wp14:editId="106AE8AC">
             <wp:simplePos x="0" y="0"/>
             <wp:positionH relativeFrom="margin">
-              <wp:posOffset>4692015</wp:posOffset>
+              <wp:posOffset>3493770</wp:posOffset>
             </wp:positionH>
             <wp:positionV relativeFrom="margin">
-              <wp:posOffset>5996305</wp:posOffset>
+              <wp:posOffset>6004560</wp:posOffset>
             </wp:positionV>
-            <wp:extent cx="1257300" cy="2519680"/>
-            <wp:effectExtent l="0" t="0" r="0" b="0"/>
+            <wp:extent cx="2346960" cy="2298700"/>
+            <wp:effectExtent l="0" t="0" r="0" b="6350"/>
             <wp:wrapSquare wrapText="bothSides"/>
-            <wp:docPr id="82" name="Imagem 82"/>
+            <wp:docPr id="2" name="Imagem 2"/>
             <wp:cNvGraphicFramePr>
               <a:graphicFrameLocks xmlns:a="http://schemas.openxmlformats.org/drawingml/2006/main" noChangeAspect="1"/>
             </wp:cNvGraphicFramePr>
@@ -789,13 +693,13 @@
               <a:graphicData uri="http://schemas.openxmlformats.org/drawingml/2006/picture">
                 <pic:pic xmlns:pic="http://schemas.openxmlformats.org/drawingml/2006/picture">
                   <pic:nvPicPr>
-                    <pic:cNvPr id="0" name="Picture 10"/>
+                    <pic:cNvPr id="0" name="Picture 2"/>
                     <pic:cNvPicPr>
                       <a:picLocks noChangeAspect="1" noChangeArrowheads="1"/>
                     </pic:cNvPicPr>
                   </pic:nvPicPr>
                   <pic:blipFill>
-                    <a:blip r:embed="rId9">
+                    <a:blip r:embed="rId9" cstate="print">
                       <a:extLst>
                         <a:ext uri="{28A0092B-C50C-407E-A947-70E740481C1C}">
                           <a14:useLocalDpi xmlns:a14="http://schemas.microsoft.com/office/drawing/2010/main" val="0"/>
@@ -810,7 +714,7 @@
                   <pic:spPr bwMode="auto">
                     <a:xfrm>
                       <a:off x="0" y="0"/>
-                      <a:ext cx="1257300" cy="2519680"/>
+                      <a:ext cx="2346960" cy="2298700"/>
                     </a:xfrm>
                     <a:prstGeom prst="rect">
                       <a:avLst/>
@@ -853,6 +757,7 @@
         </w:rPr>
         <w:t xml:space="preserve"> causadas pelas bactérias </w:t>
       </w:r>
+      <w:proofErr w:type="spellStart"/>
       <w:r>
         <w:rPr>
           <w:rFonts w:ascii="Arial" w:hAnsi="Arial" w:cs="Arial"/>
@@ -860,7 +765,17 @@
           <w:sz w:val="24"/>
           <w:szCs w:val="24"/>
         </w:rPr>
-        <w:t xml:space="preserve">Neisseria </w:t>
+        <w:t>Neisseria</w:t>
+      </w:r>
+      <w:proofErr w:type="spellEnd"/>
+      <w:r>
+        <w:rPr>
+          <w:rFonts w:ascii="Arial" w:hAnsi="Arial" w:cs="Arial"/>
+          <w:i/>
+          <w:sz w:val="24"/>
+          <w:szCs w:val="24"/>
+        </w:rPr>
+        <w:t xml:space="preserve"> </w:t>
       </w:r>
       <w:proofErr w:type="spellStart"/>
       <w:r>
@@ -977,23 +892,7 @@
           <w:sz w:val="24"/>
           <w:szCs w:val="24"/>
         </w:rPr>
-        <w:t xml:space="preserve">dor ao urinar, corrimento amarelado ou claro, dor ou sangramento durante o sexo. Se não tratadas adequadamente causam infertilidade, dor durante as relações sexuais e gravidez </w:t>
-      </w:r>
-      <w:r>
-        <w:rPr>
-          <w:rFonts w:ascii="Arial" w:hAnsi="Arial" w:cs="Arial"/>
-          <w:sz w:val="24"/>
-          <w:szCs w:val="24"/>
-        </w:rPr>
-        <w:t>na trompa</w:t>
-      </w:r>
-      <w:r>
-        <w:rPr>
-          <w:rFonts w:ascii="Arial" w:hAnsi="Arial" w:cs="Arial"/>
-          <w:sz w:val="24"/>
-          <w:szCs w:val="24"/>
-        </w:rPr>
-        <w:t>.</w:t>
+        <w:t>dor ao urinar, corrimento amarelado ou claro, dor ou sangramento durante o sexo. Se não tratadas adequadamente causam infertilidade, dor durante as relações sexuais e gravidez na trompa.</w:t>
       </w:r>
     </w:p>
     <w:p>
@@ -1094,7 +993,7 @@
           <w:lang w:eastAsia="pt-BR"/>
         </w:rPr>
         <w:drawing>
-          <wp:anchor distT="0" distB="0" distL="114300" distR="114300" simplePos="0" relativeHeight="251662336" behindDoc="0" locked="0" layoutInCell="1" allowOverlap="1" wp14:anchorId="52B4440B" wp14:editId="68A34597">
+          <wp:anchor distT="0" distB="0" distL="114300" distR="114300" simplePos="0" relativeHeight="251662336" behindDoc="0" locked="0" layoutInCell="1" allowOverlap="1" wp14:anchorId="216DAD0A" wp14:editId="079424B0">
             <wp:simplePos x="0" y="0"/>
             <wp:positionH relativeFrom="margin">
               <wp:posOffset>2740025</wp:posOffset>
@@ -1189,21 +1088,15 @@
         </w:rPr>
         <w:t xml:space="preserve">Pode ocorrer formigamento, ardor, vermelhidão e coceira no local. Os sintomas podem reaparecer </w:t>
       </w:r>
-      <w:r>
-        <w:rPr>
-          <w:rFonts w:ascii="Arial" w:hAnsi="Arial" w:cs="Arial"/>
-          <w:sz w:val="24"/>
-          <w:szCs w:val="24"/>
-        </w:rPr>
-        <w:t>dependendo</w:t>
-      </w:r>
-      <w:r>
-        <w:rPr>
-          <w:rFonts w:ascii="Arial" w:hAnsi="Arial" w:cs="Arial"/>
-          <w:sz w:val="24"/>
-          <w:szCs w:val="24"/>
-        </w:rPr>
-        <w:t xml:space="preserve"> de estresse, cansaço, esforço exagerado, menstruação entre outros.</w:t>
+      <w:bookmarkStart w:id="0" w:name="_GoBack"/>
+      <w:bookmarkEnd w:id="0"/>
+      <w:r>
+        <w:rPr>
+          <w:rFonts w:ascii="Arial" w:hAnsi="Arial" w:cs="Arial"/>
+          <w:sz w:val="24"/>
+          <w:szCs w:val="24"/>
+        </w:rPr>
+        <w:t>dependendo de estresse, cansaço, esforço exagerado, menstruação entre outros.</w:t>
       </w:r>
     </w:p>
     <w:p>
@@ -1303,8 +1196,6 @@
           </wp:inline>
         </w:drawing>
       </w:r>
-      <w:bookmarkStart w:id="0" w:name="_GoBack"/>
-      <w:bookmarkEnd w:id="0"/>
     </w:p>
     <w:sectPr>
       <w:pgSz w:w="11906" w:h="16838"/>
@@ -1479,6 +1370,7 @@
   <w:style w:type="character" w:default="1" w:styleId="Fontepargpadro">
     <w:name w:val="Default Paragraph Font"/>
     <w:uiPriority w:val="1"/>
+    <w:semiHidden/>
     <w:unhideWhenUsed/>
   </w:style>
   <w:style w:type="table" w:default="1" w:styleId="Tabelanormal">
@@ -1698,6 +1590,7 @@
   <w:style w:type="character" w:default="1" w:styleId="Fontepargpadro">
     <w:name w:val="Default Paragraph Font"/>
     <w:uiPriority w:val="1"/>
+    <w:semiHidden/>
     <w:unhideWhenUsed/>
   </w:style>
   <w:style w:type="table" w:default="1" w:styleId="Tabelanormal">

</xml_diff>